<commit_message>
Adding pptx presentation file
</commit_message>
<xml_diff>
--- a/Rapport_EnCours.docx
+++ b/Rapport_EnCours.docx
@@ -506,7 +506,7 @@
           <w:r>
             <w:fldChar w:fldCharType="separate"/>
           </w:r>
-          <w:hyperlink w:anchor="_Toc105057440" w:history="1">
+          <w:hyperlink w:anchor="_Toc105657851" w:history="1">
             <w:r>
               <w:rPr>
                 <w:rStyle w:val="Lienhypertexte"/>
@@ -533,7 +533,7 @@
                 <w:noProof/>
                 <w:webHidden/>
               </w:rPr>
-              <w:instrText xml:space="preserve"> PAGEREF _Toc105057440 \h </w:instrText>
+              <w:instrText xml:space="preserve"> PAGEREF _Toc105657851 \h </w:instrText>
             </w:r>
             <w:r>
               <w:rPr>
@@ -578,7 +578,7 @@
               <w:lang w:eastAsia="fr-CH"/>
             </w:rPr>
           </w:pPr>
-          <w:hyperlink w:anchor="_Toc105057441" w:history="1">
+          <w:hyperlink w:anchor="_Toc105657852" w:history="1">
             <w:r>
               <w:rPr>
                 <w:rStyle w:val="Lienhypertexte"/>
@@ -605,7 +605,7 @@
                 <w:noProof/>
                 <w:webHidden/>
               </w:rPr>
-              <w:instrText xml:space="preserve"> PAGEREF _Toc105057441 \h </w:instrText>
+              <w:instrText xml:space="preserve"> PAGEREF _Toc105657852 \h </w:instrText>
             </w:r>
             <w:r>
               <w:rPr>
@@ -652,7 +652,7 @@
               <w:lang w:eastAsia="fr-CH"/>
             </w:rPr>
           </w:pPr>
-          <w:hyperlink w:anchor="_Toc105057442" w:history="1">
+          <w:hyperlink w:anchor="_Toc105657853" w:history="1">
             <w:r>
               <w:rPr>
                 <w:rStyle w:val="Lienhypertexte"/>
@@ -697,7 +697,7 @@
                 <w:noProof/>
                 <w:webHidden/>
               </w:rPr>
-              <w:instrText xml:space="preserve"> PAGEREF _Toc105057442 \h </w:instrText>
+              <w:instrText xml:space="preserve"> PAGEREF _Toc105657853 \h </w:instrText>
             </w:r>
             <w:r>
               <w:rPr>
@@ -745,7 +745,7 @@
               <w:lang w:eastAsia="fr-CH"/>
             </w:rPr>
           </w:pPr>
-          <w:hyperlink w:anchor="_Toc105057443" w:history="1">
+          <w:hyperlink w:anchor="_Toc105657854" w:history="1">
             <w:r>
               <w:rPr>
                 <w:rStyle w:val="Lienhypertexte"/>
@@ -791,7 +791,7 @@
                 <w:noProof/>
                 <w:webHidden/>
               </w:rPr>
-              <w:instrText xml:space="preserve"> PAGEREF _Toc105057443 \h </w:instrText>
+              <w:instrText xml:space="preserve"> PAGEREF _Toc105657854 \h </w:instrText>
             </w:r>
             <w:r>
               <w:rPr>
@@ -839,7 +839,7 @@
               <w:lang w:eastAsia="fr-CH"/>
             </w:rPr>
           </w:pPr>
-          <w:hyperlink w:anchor="_Toc105057444" w:history="1">
+          <w:hyperlink w:anchor="_Toc105657855" w:history="1">
             <w:r>
               <w:rPr>
                 <w:rStyle w:val="Lienhypertexte"/>
@@ -885,7 +885,7 @@
                 <w:noProof/>
                 <w:webHidden/>
               </w:rPr>
-              <w:instrText xml:space="preserve"> PAGEREF _Toc105057444 \h </w:instrText>
+              <w:instrText xml:space="preserve"> PAGEREF _Toc105657855 \h </w:instrText>
             </w:r>
             <w:r>
               <w:rPr>
@@ -933,7 +933,7 @@
               <w:lang w:eastAsia="fr-CH"/>
             </w:rPr>
           </w:pPr>
-          <w:hyperlink w:anchor="_Toc105057445" w:history="1">
+          <w:hyperlink w:anchor="_Toc105657856" w:history="1">
             <w:r>
               <w:rPr>
                 <w:rStyle w:val="Lienhypertexte"/>
@@ -979,7 +979,7 @@
                 <w:noProof/>
                 <w:webHidden/>
               </w:rPr>
-              <w:instrText xml:space="preserve"> PAGEREF _Toc105057445 \h </w:instrText>
+              <w:instrText xml:space="preserve"> PAGEREF _Toc105657856 \h </w:instrText>
             </w:r>
             <w:r>
               <w:rPr>
@@ -1024,7 +1024,7 @@
               <w:lang w:eastAsia="fr-CH"/>
             </w:rPr>
           </w:pPr>
-          <w:hyperlink w:anchor="_Toc105057446" w:history="1">
+          <w:hyperlink w:anchor="_Toc105657857" w:history="1">
             <w:r>
               <w:rPr>
                 <w:rStyle w:val="Lienhypertexte"/>
@@ -1051,7 +1051,7 @@
                 <w:noProof/>
                 <w:webHidden/>
               </w:rPr>
-              <w:instrText xml:space="preserve"> PAGEREF _Toc105057446 \h </w:instrText>
+              <w:instrText xml:space="preserve"> PAGEREF _Toc105657857 \h </w:instrText>
             </w:r>
             <w:r>
               <w:rPr>
@@ -1098,7 +1098,7 @@
               <w:lang w:eastAsia="fr-CH"/>
             </w:rPr>
           </w:pPr>
-          <w:hyperlink w:anchor="_Toc105057447" w:history="1">
+          <w:hyperlink w:anchor="_Toc105657858" w:history="1">
             <w:r>
               <w:rPr>
                 <w:rStyle w:val="Lienhypertexte"/>
@@ -1143,7 +1143,7 @@
                 <w:noProof/>
                 <w:webHidden/>
               </w:rPr>
-              <w:instrText xml:space="preserve"> PAGEREF _Toc105057447 \h </w:instrText>
+              <w:instrText xml:space="preserve"> PAGEREF _Toc105657858 \h </w:instrText>
             </w:r>
             <w:r>
               <w:rPr>
@@ -1190,7 +1190,7 @@
               <w:lang w:eastAsia="fr-CH"/>
             </w:rPr>
           </w:pPr>
-          <w:hyperlink w:anchor="_Toc105057448" w:history="1">
+          <w:hyperlink w:anchor="_Toc105657859" w:history="1">
             <w:r>
               <w:rPr>
                 <w:rStyle w:val="Lienhypertexte"/>
@@ -1235,7 +1235,7 @@
                 <w:noProof/>
                 <w:webHidden/>
               </w:rPr>
-              <w:instrText xml:space="preserve"> PAGEREF _Toc105057448 \h </w:instrText>
+              <w:instrText xml:space="preserve"> PAGEREF _Toc105657859 \h </w:instrText>
             </w:r>
             <w:r>
               <w:rPr>
@@ -1280,7 +1280,7 @@
               <w:lang w:eastAsia="fr-CH"/>
             </w:rPr>
           </w:pPr>
-          <w:hyperlink w:anchor="_Toc105057449" w:history="1">
+          <w:hyperlink w:anchor="_Toc105657860" w:history="1">
             <w:r>
               <w:rPr>
                 <w:rStyle w:val="Lienhypertexte"/>
@@ -1307,7 +1307,7 @@
                 <w:noProof/>
                 <w:webHidden/>
               </w:rPr>
-              <w:instrText xml:space="preserve"> PAGEREF _Toc105057449 \h </w:instrText>
+              <w:instrText xml:space="preserve"> PAGEREF _Toc105657860 \h </w:instrText>
             </w:r>
             <w:r>
               <w:rPr>
@@ -1354,7 +1354,7 @@
               <w:lang w:eastAsia="fr-CH"/>
             </w:rPr>
           </w:pPr>
-          <w:hyperlink w:anchor="_Toc105057450" w:history="1">
+          <w:hyperlink w:anchor="_Toc105657861" w:history="1">
             <w:r>
               <w:rPr>
                 <w:rStyle w:val="Lienhypertexte"/>
@@ -1399,7 +1399,7 @@
                 <w:noProof/>
                 <w:webHidden/>
               </w:rPr>
-              <w:instrText xml:space="preserve"> PAGEREF _Toc105057450 \h </w:instrText>
+              <w:instrText xml:space="preserve"> PAGEREF _Toc105657861 \h </w:instrText>
             </w:r>
             <w:r>
               <w:rPr>
@@ -1447,7 +1447,7 @@
               <w:lang w:eastAsia="fr-CH"/>
             </w:rPr>
           </w:pPr>
-          <w:hyperlink w:anchor="_Toc105057451" w:history="1">
+          <w:hyperlink w:anchor="_Toc105657862" w:history="1">
             <w:r>
               <w:rPr>
                 <w:rStyle w:val="Lienhypertexte"/>
@@ -1493,7 +1493,7 @@
                 <w:noProof/>
                 <w:webHidden/>
               </w:rPr>
-              <w:instrText xml:space="preserve"> PAGEREF _Toc105057451 \h </w:instrText>
+              <w:instrText xml:space="preserve"> PAGEREF _Toc105657862 \h </w:instrText>
             </w:r>
             <w:r>
               <w:rPr>
@@ -1541,7 +1541,7 @@
               <w:lang w:eastAsia="fr-CH"/>
             </w:rPr>
           </w:pPr>
-          <w:hyperlink w:anchor="_Toc105057452" w:history="1">
+          <w:hyperlink w:anchor="_Toc105657863" w:history="1">
             <w:r>
               <w:rPr>
                 <w:rStyle w:val="Lienhypertexte"/>
@@ -1587,7 +1587,7 @@
                 <w:noProof/>
                 <w:webHidden/>
               </w:rPr>
-              <w:instrText xml:space="preserve"> PAGEREF _Toc105057452 \h </w:instrText>
+              <w:instrText xml:space="preserve"> PAGEREF _Toc105657863 \h </w:instrText>
             </w:r>
             <w:r>
               <w:rPr>
@@ -1635,7 +1635,7 @@
               <w:lang w:eastAsia="fr-CH"/>
             </w:rPr>
           </w:pPr>
-          <w:hyperlink w:anchor="_Toc105057453" w:history="1">
+          <w:hyperlink w:anchor="_Toc105657864" w:history="1">
             <w:r>
               <w:rPr>
                 <w:rStyle w:val="Lienhypertexte"/>
@@ -1681,7 +1681,7 @@
                 <w:noProof/>
                 <w:webHidden/>
               </w:rPr>
-              <w:instrText xml:space="preserve"> PAGEREF _Toc105057453 \h </w:instrText>
+              <w:instrText xml:space="preserve"> PAGEREF _Toc105657864 \h </w:instrText>
             </w:r>
             <w:r>
               <w:rPr>
@@ -1728,7 +1728,7 @@
               <w:lang w:eastAsia="fr-CH"/>
             </w:rPr>
           </w:pPr>
-          <w:hyperlink w:anchor="_Toc105057454" w:history="1">
+          <w:hyperlink w:anchor="_Toc105657865" w:history="1">
             <w:r>
               <w:rPr>
                 <w:rStyle w:val="Lienhypertexte"/>
@@ -1773,7 +1773,7 @@
                 <w:noProof/>
                 <w:webHidden/>
               </w:rPr>
-              <w:instrText xml:space="preserve"> PAGEREF _Toc105057454 \h </w:instrText>
+              <w:instrText xml:space="preserve"> PAGEREF _Toc105657865 \h </w:instrText>
             </w:r>
             <w:r>
               <w:rPr>
@@ -1820,7 +1820,7 @@
               <w:lang w:eastAsia="fr-CH"/>
             </w:rPr>
           </w:pPr>
-          <w:hyperlink w:anchor="_Toc105057455" w:history="1">
+          <w:hyperlink w:anchor="_Toc105657866" w:history="1">
             <w:r>
               <w:rPr>
                 <w:rStyle w:val="Lienhypertexte"/>
@@ -1865,7 +1865,7 @@
                 <w:noProof/>
                 <w:webHidden/>
               </w:rPr>
-              <w:instrText xml:space="preserve"> PAGEREF _Toc105057455 \h </w:instrText>
+              <w:instrText xml:space="preserve"> PAGEREF _Toc105657866 \h </w:instrText>
             </w:r>
             <w:r>
               <w:rPr>
@@ -1910,7 +1910,7 @@
               <w:lang w:eastAsia="fr-CH"/>
             </w:rPr>
           </w:pPr>
-          <w:hyperlink w:anchor="_Toc105057456" w:history="1">
+          <w:hyperlink w:anchor="_Toc105657867" w:history="1">
             <w:r>
               <w:rPr>
                 <w:rStyle w:val="Lienhypertexte"/>
@@ -1937,7 +1937,7 @@
                 <w:noProof/>
                 <w:webHidden/>
               </w:rPr>
-              <w:instrText xml:space="preserve"> PAGEREF _Toc105057456 \h </w:instrText>
+              <w:instrText xml:space="preserve"> PAGEREF _Toc105657867 \h </w:instrText>
             </w:r>
             <w:r>
               <w:rPr>
@@ -1982,7 +1982,7 @@
               <w:lang w:eastAsia="fr-CH"/>
             </w:rPr>
           </w:pPr>
-          <w:hyperlink w:anchor="_Toc105057457" w:history="1">
+          <w:hyperlink w:anchor="_Toc105657868" w:history="1">
             <w:r>
               <w:rPr>
                 <w:rStyle w:val="Lienhypertexte"/>
@@ -2009,7 +2009,7 @@
                 <w:noProof/>
                 <w:webHidden/>
               </w:rPr>
-              <w:instrText xml:space="preserve"> PAGEREF _Toc105057457 \h </w:instrText>
+              <w:instrText xml:space="preserve"> PAGEREF _Toc105657868 \h </w:instrText>
             </w:r>
             <w:r>
               <w:rPr>
@@ -2054,7 +2054,7 @@
               <w:lang w:eastAsia="fr-CH"/>
             </w:rPr>
           </w:pPr>
-          <w:hyperlink w:anchor="_Toc105057458" w:history="1">
+          <w:hyperlink w:anchor="_Toc105657869" w:history="1">
             <w:r>
               <w:rPr>
                 <w:rStyle w:val="Lienhypertexte"/>
@@ -2081,7 +2081,7 @@
                 <w:noProof/>
                 <w:webHidden/>
               </w:rPr>
-              <w:instrText xml:space="preserve"> PAGEREF _Toc105057458 \h </w:instrText>
+              <w:instrText xml:space="preserve"> PAGEREF _Toc105657869 \h </w:instrText>
             </w:r>
             <w:r>
               <w:rPr>
@@ -2126,7 +2126,7 @@
               <w:lang w:eastAsia="fr-CH"/>
             </w:rPr>
           </w:pPr>
-          <w:hyperlink w:anchor="_Toc105057459" w:history="1">
+          <w:hyperlink w:anchor="_Toc105657870" w:history="1">
             <w:r>
               <w:rPr>
                 <w:rStyle w:val="Lienhypertexte"/>
@@ -2153,7 +2153,7 @@
                 <w:noProof/>
                 <w:webHidden/>
               </w:rPr>
-              <w:instrText xml:space="preserve"> PAGEREF _Toc105057459 \h </w:instrText>
+              <w:instrText xml:space="preserve"> PAGEREF _Toc105657870 \h </w:instrText>
             </w:r>
             <w:r>
               <w:rPr>
@@ -2221,7 +2221,7 @@
       <w:pPr>
         <w:pStyle w:val="TitrePrincipal"/>
       </w:pPr>
-      <w:bookmarkStart w:id="0" w:name="_Toc105057440"/>
+      <w:bookmarkStart w:id="0" w:name="_Toc105657851"/>
       <w:r>
         <w:lastRenderedPageBreak/>
         <w:t>Introduction</w:t>
@@ -2303,12 +2303,21 @@
       <w:r>
         <w:t xml:space="preserve">qu’un </w:t>
       </w:r>
+      <w:proofErr w:type="spellStart"/>
       <w:r>
         <w:rPr>
           <w:i/>
           <w:iCs/>
         </w:rPr>
-        <w:t>Sense Hat</w:t>
+        <w:t>Sense</w:t>
+      </w:r>
+      <w:proofErr w:type="spellEnd"/>
+      <w:r>
+        <w:rPr>
+          <w:i/>
+          <w:iCs/>
+        </w:rPr>
+        <w:t xml:space="preserve"> Hat</w:t>
       </w:r>
       <w:r>
         <w:t xml:space="preserve"> permettant d</w:t>
@@ -2344,7 +2353,7 @@
       <w:pPr>
         <w:pStyle w:val="TitrePrincipal"/>
       </w:pPr>
-      <w:bookmarkStart w:id="1" w:name="_Toc105057441"/>
+      <w:bookmarkStart w:id="1" w:name="_Toc105657852"/>
       <w:r>
         <w:lastRenderedPageBreak/>
         <w:t>Spécifications</w:t>
@@ -2355,7 +2364,7 @@
       <w:pPr>
         <w:pStyle w:val="TitreSecondaire"/>
       </w:pPr>
-      <w:bookmarkStart w:id="2" w:name="_Toc105057442"/>
+      <w:bookmarkStart w:id="2" w:name="_Toc105657853"/>
       <w:r>
         <w:t>Cahier des charges</w:t>
       </w:r>
@@ -2365,7 +2374,7 @@
       <w:pPr>
         <w:pStyle w:val="Titre3"/>
       </w:pPr>
-      <w:bookmarkStart w:id="3" w:name="_Toc105057443"/>
+      <w:bookmarkStart w:id="3" w:name="_Toc105657854"/>
       <w:r>
         <w:t>Contexte</w:t>
       </w:r>
@@ -2459,7 +2468,7 @@
       <w:pPr>
         <w:pStyle w:val="Titre3"/>
       </w:pPr>
-      <w:bookmarkStart w:id="4" w:name="_Toc105057444"/>
+      <w:bookmarkStart w:id="4" w:name="_Toc105657855"/>
       <w:r>
         <w:t>Objectifs</w:t>
       </w:r>
@@ -2611,7 +2620,7 @@
       <w:pPr>
         <w:pStyle w:val="Titre3"/>
       </w:pPr>
-      <w:bookmarkStart w:id="5" w:name="_Toc105057445"/>
+      <w:bookmarkStart w:id="5" w:name="_Toc105657856"/>
       <w:r>
         <w:t>Éléments de solution</w:t>
       </w:r>
@@ -2686,6 +2695,7 @@
           <w:szCs w:val="23"/>
         </w:rPr>
       </w:pPr>
+      <w:proofErr w:type="spellStart"/>
       <w:r>
         <w:rPr>
           <w:rFonts w:ascii="Calibri" w:hAnsi="Calibri" w:cs="Calibri"/>
@@ -2694,6 +2704,7 @@
         </w:rPr>
         <w:t>InfluxDB</w:t>
       </w:r>
+      <w:proofErr w:type="spellEnd"/>
     </w:p>
     <w:p>
       <w:pPr>
@@ -2718,23 +2729,7 @@
           <w:sz w:val="23"/>
           <w:szCs w:val="23"/>
         </w:rPr>
-        <w:t>Dashboard avec couleurs (vert = risque faible, orange = risque modéré, rouge = risque élevé, noir</w:t>
-      </w:r>
-      <w:r>
-        <w:rPr>
-          <w:rFonts w:ascii="Calibri" w:hAnsi="Calibri" w:cs="Calibri"/>
-          <w:sz w:val="23"/>
-          <w:szCs w:val="23"/>
-        </w:rPr>
-        <w:t xml:space="preserve"> </w:t>
-      </w:r>
-      <w:r>
-        <w:rPr>
-          <w:rFonts w:ascii="Calibri" w:hAnsi="Calibri" w:cs="Calibri"/>
-          <w:sz w:val="23"/>
-          <w:szCs w:val="23"/>
-        </w:rPr>
-        <w:t>= incendie)</w:t>
+        <w:t>Dashboard avec couleurs (vert = risque faible, orange = risque modéré, rouge = risque élevé, noir = incendie)</w:t>
       </w:r>
     </w:p>
     <w:p>
@@ -2768,7 +2763,7 @@
       <w:pPr>
         <w:pStyle w:val="TitrePrincipal"/>
       </w:pPr>
-      <w:bookmarkStart w:id="6" w:name="_Toc105057446"/>
+      <w:bookmarkStart w:id="6" w:name="_Toc105657857"/>
       <w:r>
         <w:lastRenderedPageBreak/>
         <w:t>Conception</w:t>
@@ -2779,7 +2774,7 @@
       <w:pPr>
         <w:pStyle w:val="TitreSecondaire"/>
       </w:pPr>
-      <w:bookmarkStart w:id="7" w:name="_Toc105057447"/>
+      <w:bookmarkStart w:id="7" w:name="_Toc105657858"/>
       <w:r>
         <w:t>Architecture du projet</w:t>
       </w:r>
@@ -2851,14 +2846,27 @@
       <w:r>
         <w:t xml:space="preserve">Figure </w:t>
       </w:r>
-      <w:fldSimple w:instr=" SEQ Figure \* ARABIC ">
-        <w:r>
-          <w:rPr>
-            <w:noProof/>
-          </w:rPr>
-          <w:t>1</w:t>
-        </w:r>
-      </w:fldSimple>
+      <w:r>
+        <w:fldChar w:fldCharType="begin"/>
+      </w:r>
+      <w:r>
+        <w:instrText xml:space="preserve"> SEQ Figure \* ARABIC </w:instrText>
+      </w:r>
+      <w:r>
+        <w:fldChar w:fldCharType="separate"/>
+      </w:r>
+      <w:r>
+        <w:rPr>
+          <w:noProof/>
+        </w:rPr>
+        <w:t>1</w:t>
+      </w:r>
+      <w:r>
+        <w:rPr>
+          <w:noProof/>
+        </w:rPr>
+        <w:fldChar w:fldCharType="end"/>
+      </w:r>
       <w:r>
         <w:t xml:space="preserve"> : Diagramme d'architecture du projet</w:t>
       </w:r>
@@ -2908,6 +2916,7 @@
       <w:r>
         <w:t xml:space="preserve">, les traite et les envoie au </w:t>
       </w:r>
+      <w:proofErr w:type="spellStart"/>
       <w:r>
         <w:rPr>
           <w:i/>
@@ -2915,6 +2924,7 @@
         </w:rPr>
         <w:t>Brocker</w:t>
       </w:r>
+      <w:proofErr w:type="spellEnd"/>
       <w:r>
         <w:t xml:space="preserve"> </w:t>
       </w:r>
@@ -2947,8 +2957,17 @@
           <w:i/>
           <w:iCs/>
         </w:rPr>
-        <w:t>d’InfluxDB</w:t>
-      </w:r>
+        <w:t>d’</w:t>
+      </w:r>
+      <w:proofErr w:type="spellStart"/>
+      <w:r>
+        <w:rPr>
+          <w:i/>
+          <w:iCs/>
+        </w:rPr>
+        <w:t>InfluxDB</w:t>
+      </w:r>
+      <w:proofErr w:type="spellEnd"/>
       <w:r>
         <w:t>, qui</w:t>
       </w:r>
@@ -2984,6 +3003,7 @@
       <w:r>
         <w:t xml:space="preserve"> avec </w:t>
       </w:r>
+      <w:proofErr w:type="spellStart"/>
       <w:r>
         <w:rPr>
           <w:i/>
@@ -2991,12 +3011,14 @@
         </w:rPr>
         <w:t>Grafana</w:t>
       </w:r>
+      <w:proofErr w:type="spellEnd"/>
       <w:r>
         <w:t xml:space="preserve"> récupère les données</w:t>
       </w:r>
       <w:r>
         <w:t xml:space="preserve"> sur l’instance </w:t>
       </w:r>
+      <w:proofErr w:type="spellStart"/>
       <w:r>
         <w:rPr>
           <w:i/>
@@ -3004,6 +3026,7 @@
         </w:rPr>
         <w:t>InfluxDB</w:t>
       </w:r>
+      <w:proofErr w:type="spellEnd"/>
       <w:r>
         <w:t xml:space="preserve"> et les affiche</w:t>
       </w:r>
@@ -3015,7 +3038,7 @@
       <w:pPr>
         <w:pStyle w:val="TitreSecondaire"/>
       </w:pPr>
-      <w:bookmarkStart w:id="8" w:name="_Toc105057448"/>
+      <w:bookmarkStart w:id="8" w:name="_Toc105657859"/>
       <w:r>
         <w:lastRenderedPageBreak/>
         <w:t>Diagramme de classe</w:t>
@@ -3089,14 +3112,27 @@
       <w:r>
         <w:t xml:space="preserve">Figure </w:t>
       </w:r>
-      <w:fldSimple w:instr=" SEQ Figure \* ARABIC ">
-        <w:r>
-          <w:rPr>
-            <w:noProof/>
-          </w:rPr>
-          <w:t>2</w:t>
-        </w:r>
-      </w:fldSimple>
+      <w:r>
+        <w:fldChar w:fldCharType="begin"/>
+      </w:r>
+      <w:r>
+        <w:instrText xml:space="preserve"> SEQ Figure \* ARABIC </w:instrText>
+      </w:r>
+      <w:r>
+        <w:fldChar w:fldCharType="separate"/>
+      </w:r>
+      <w:r>
+        <w:rPr>
+          <w:noProof/>
+        </w:rPr>
+        <w:t>2</w:t>
+      </w:r>
+      <w:r>
+        <w:rPr>
+          <w:noProof/>
+        </w:rPr>
+        <w:fldChar w:fldCharType="end"/>
+      </w:r>
       <w:r>
         <w:t xml:space="preserve"> : Diagramme de classe du projet</w:t>
       </w:r>
@@ -3114,6 +3150,7 @@
       <w:r>
         <w:t xml:space="preserve"> </w:t>
       </w:r>
+      <w:proofErr w:type="spellStart"/>
       <w:r>
         <w:rPr>
           <w:i/>
@@ -3121,12 +3158,14 @@
         </w:rPr>
         <w:t>Captor</w:t>
       </w:r>
+      <w:proofErr w:type="spellEnd"/>
       <w:r>
         <w:t xml:space="preserve"> possède</w:t>
       </w:r>
       <w:r>
         <w:t xml:space="preserve"> la méthode abstraite </w:t>
       </w:r>
+      <w:proofErr w:type="spellStart"/>
       <w:r>
         <w:rPr>
           <w:i/>
@@ -3134,6 +3173,7 @@
         </w:rPr>
         <w:t>RetrieveMeasure</w:t>
       </w:r>
+      <w:proofErr w:type="spellEnd"/>
       <w:r>
         <w:t>.</w:t>
       </w:r>
@@ -3155,6 +3195,7 @@
       <w:r>
         <w:t xml:space="preserve"> héritant de la classe </w:t>
       </w:r>
+      <w:proofErr w:type="spellStart"/>
       <w:r>
         <w:rPr>
           <w:i/>
@@ -3162,6 +3203,7 @@
         </w:rPr>
         <w:t>Captor</w:t>
       </w:r>
+      <w:proofErr w:type="spellEnd"/>
       <w:r>
         <w:t>.</w:t>
       </w:r>
@@ -3182,6 +3224,7 @@
       <w:r>
         <w:t xml:space="preserve">La classe </w:t>
       </w:r>
+      <w:proofErr w:type="spellStart"/>
       <w:r>
         <w:rPr>
           <w:i/>
@@ -3189,6 +3232,7 @@
         </w:rPr>
         <w:t>Firefighter</w:t>
       </w:r>
+      <w:proofErr w:type="spellEnd"/>
       <w:r>
         <w:t>, littéralement « Pompier » en anglais</w:t>
       </w:r>
@@ -3271,7 +3315,7 @@
       <w:pPr>
         <w:pStyle w:val="TitrePrincipal"/>
       </w:pPr>
-      <w:bookmarkStart w:id="9" w:name="_Toc105057449"/>
+      <w:bookmarkStart w:id="9" w:name="_Toc105657860"/>
       <w:r>
         <w:lastRenderedPageBreak/>
         <w:t>Réalisation</w:t>
@@ -3282,7 +3326,7 @@
       <w:pPr>
         <w:pStyle w:val="TitreSecondaire"/>
       </w:pPr>
-      <w:bookmarkStart w:id="10" w:name="_Toc105057450"/>
+      <w:bookmarkStart w:id="10" w:name="_Toc105657861"/>
       <w:r>
         <w:t>Client MQTT</w:t>
       </w:r>
@@ -3292,7 +3336,7 @@
       <w:pPr>
         <w:pStyle w:val="Titre3"/>
       </w:pPr>
-      <w:bookmarkStart w:id="11" w:name="_Toc105057451"/>
+      <w:bookmarkStart w:id="11" w:name="_Toc105657862"/>
       <w:r>
         <w:t xml:space="preserve">Récupération des </w:t>
       </w:r>
@@ -3314,6 +3358,7 @@
       <w:r>
         <w:t xml:space="preserve"> </w:t>
       </w:r>
+      <w:proofErr w:type="spellStart"/>
       <w:r>
         <w:rPr>
           <w:i/>
@@ -3321,6 +3366,7 @@
         </w:rPr>
         <w:t>Measure</w:t>
       </w:r>
+      <w:proofErr w:type="spellEnd"/>
       <w:r>
         <w:t>, ayant comme</w:t>
       </w:r>
@@ -3380,6 +3426,7 @@
       <w:r>
         <w:t xml:space="preserve"> abstraite </w:t>
       </w:r>
+      <w:proofErr w:type="spellStart"/>
       <w:r>
         <w:rPr>
           <w:i/>
@@ -3387,6 +3434,7 @@
         </w:rPr>
         <w:t>Captor</w:t>
       </w:r>
+      <w:proofErr w:type="spellEnd"/>
       <w:r>
         <w:t>.</w:t>
       </w:r>
@@ -3395,7 +3443,7 @@
       <w:pPr>
         <w:pStyle w:val="Titre3"/>
       </w:pPr>
-      <w:bookmarkStart w:id="12" w:name="_Toc105057452"/>
+      <w:bookmarkStart w:id="12" w:name="_Toc105657863"/>
       <w:r>
         <w:t xml:space="preserve">Analyse des </w:t>
       </w:r>
@@ -3458,6 +3506,7 @@
       <w:r>
         <w:t xml:space="preserve">rogramme </w:t>
       </w:r>
+      <w:proofErr w:type="spellStart"/>
       <w:r>
         <w:rPr>
           <w:i/>
@@ -3472,6 +3521,7 @@
         </w:rPr>
         <w:t>nn</w:t>
       </w:r>
+      <w:proofErr w:type="spellEnd"/>
       <w:r>
         <w:t xml:space="preserve">, </w:t>
       </w:r>
@@ -3506,7 +3556,23 @@
         <w:t xml:space="preserve">un </w:t>
       </w:r>
       <w:r>
-        <w:t>réseau neuronal de convolution (deep learning)</w:t>
+        <w:t>réseau neuronal de convolution (</w:t>
+      </w:r>
+      <w:proofErr w:type="spellStart"/>
+      <w:r>
+        <w:t>deep</w:t>
+      </w:r>
+      <w:proofErr w:type="spellEnd"/>
+      <w:r>
+        <w:t xml:space="preserve"> </w:t>
+      </w:r>
+      <w:proofErr w:type="spellStart"/>
+      <w:r>
+        <w:t>learning</w:t>
+      </w:r>
+      <w:proofErr w:type="spellEnd"/>
+      <w:r>
+        <w:t>)</w:t>
       </w:r>
       <w:r>
         <w:t xml:space="preserve">. </w:t>
@@ -3587,14 +3653,19 @@
       <w:pPr>
         <w:pStyle w:val="Titre3"/>
       </w:pPr>
-      <w:bookmarkStart w:id="13" w:name="_Toc105057453"/>
+      <w:bookmarkStart w:id="13" w:name="_Toc105657864"/>
       <w:r>
         <w:t xml:space="preserve">Envoi </w:t>
       </w:r>
       <w:r>
-        <w:t>au brocker</w:t>
+        <w:t xml:space="preserve">au </w:t>
+      </w:r>
+      <w:proofErr w:type="spellStart"/>
+      <w:r>
+        <w:t>brocker</w:t>
       </w:r>
       <w:bookmarkEnd w:id="13"/>
+      <w:proofErr w:type="spellEnd"/>
     </w:p>
     <w:p>
       <w:pPr>
@@ -3605,11 +3676,16 @@
       <w:pPr>
         <w:pStyle w:val="TitreSecondaire"/>
       </w:pPr>
-      <w:bookmarkStart w:id="14" w:name="_Toc105057454"/>
-      <w:r>
-        <w:t>Stockage des mesures sur InfluxDB</w:t>
+      <w:bookmarkStart w:id="14" w:name="_Toc105657865"/>
+      <w:r>
+        <w:t xml:space="preserve">Stockage des mesures sur </w:t>
+      </w:r>
+      <w:proofErr w:type="spellStart"/>
+      <w:r>
+        <w:t>InfluxDB</w:t>
       </w:r>
       <w:bookmarkEnd w:id="14"/>
+      <w:proofErr w:type="spellEnd"/>
     </w:p>
     <w:p>
       <w:pPr>
@@ -3620,11 +3696,16 @@
       <w:pPr>
         <w:pStyle w:val="TitreSecondaire"/>
       </w:pPr>
-      <w:bookmarkStart w:id="15" w:name="_Toc105057455"/>
-      <w:r>
-        <w:t>Dashboard sur Grafana</w:t>
+      <w:bookmarkStart w:id="15" w:name="_Toc105657866"/>
+      <w:r>
+        <w:t xml:space="preserve">Dashboard sur </w:t>
+      </w:r>
+      <w:proofErr w:type="spellStart"/>
+      <w:r>
+        <w:t>Grafana</w:t>
       </w:r>
       <w:bookmarkEnd w:id="15"/>
+      <w:proofErr w:type="spellEnd"/>
     </w:p>
     <w:p>
       <w:pPr>
@@ -3646,7 +3727,7 @@
       <w:pPr>
         <w:pStyle w:val="TitrePrincipal"/>
       </w:pPr>
-      <w:bookmarkStart w:id="16" w:name="_Toc105057456"/>
+      <w:bookmarkStart w:id="16" w:name="_Toc105657867"/>
       <w:r>
         <w:lastRenderedPageBreak/>
         <w:t>Tests</w:t>
@@ -3665,7 +3746,7 @@
       <w:pPr>
         <w:pStyle w:val="TitrePrincipal"/>
       </w:pPr>
-      <w:bookmarkStart w:id="17" w:name="_Toc105057457"/>
+      <w:bookmarkStart w:id="17" w:name="_Toc105657868"/>
       <w:r>
         <w:lastRenderedPageBreak/>
         <w:t>Conclusion</w:t>
@@ -3686,7 +3767,7 @@
       <w:pPr>
         <w:pStyle w:val="TitrePrincipal"/>
       </w:pPr>
-      <w:bookmarkStart w:id="18" w:name="_Toc105057458"/>
+      <w:bookmarkStart w:id="18" w:name="_Toc105657869"/>
       <w:r>
         <w:lastRenderedPageBreak/>
         <w:t>Bibliographies et références</w:t>
@@ -3708,11 +3789,15 @@
             <w:iCs/>
             <w:color w:val="auto"/>
             <w:u w:val="none"/>
+            <w:lang w:val="en-US"/>
           </w:rPr>
           <w:t>Experimentally defined Convolutional Neural Network Architecture Variants for Non-temporal Real-time Fire Detection</w:t>
         </w:r>
       </w:hyperlink>
       <w:r>
+        <w:rPr>
+          <w:lang w:val="en-US"/>
+        </w:rPr>
         <w:t xml:space="preserve"> (Dunnings, Breckon), In Proc. </w:t>
       </w:r>
       <w:r>
@@ -3789,7 +3874,7 @@
       <w:pPr>
         <w:pStyle w:val="TitrePrincipal"/>
       </w:pPr>
-      <w:bookmarkStart w:id="19" w:name="_Toc105057459"/>
+      <w:bookmarkStart w:id="19" w:name="_Toc105657870"/>
       <w:r>
         <w:lastRenderedPageBreak/>
         <w:t>Tables des illustrations</w:t>

</xml_diff>